<commit_message>
Update rubrics, minor change to how flags are handled
</commit_message>
<xml_diff>
--- a/Week1Rubric.docx
+++ b/Week1Rubric.docx
@@ -14,10 +14,10 @@
         <w:tblLook w:val="04A0" w:firstRow="1" w:lastRow="0" w:firstColumn="1" w:lastColumn="0" w:noHBand="0" w:noVBand="1"/>
       </w:tblPr>
       <w:tblGrid>
-        <w:gridCol w:w="1901"/>
+        <w:gridCol w:w="1865"/>
         <w:gridCol w:w="417"/>
-        <w:gridCol w:w="735"/>
-        <w:gridCol w:w="6291"/>
+        <w:gridCol w:w="707"/>
+        <w:gridCol w:w="6355"/>
       </w:tblGrid>
       <w:tr>
         <w:tc>
@@ -1994,7 +1994,27 @@
                 <w:szCs w:val="21"/>
                 <w:lang w:eastAsia="zh-CN"/>
               </w:rPr>
-              <w:t xml:space="preserve"> temperature info from SMC</w:t>
+              <w:t xml:space="preserve"> </w:t>
+            </w:r>
+            <w:r>
+              <w:rPr>
+                <w:rFonts w:ascii="Arial" w:hAnsi="Arial" w:cs="Arial"/>
+                <w:color w:val="333333"/>
+                <w:sz w:val="21"/>
+                <w:szCs w:val="21"/>
+                <w:lang w:eastAsia="zh-CN"/>
+              </w:rPr>
+              <w:t xml:space="preserve">CPU/GPU </w:t>
+            </w:r>
+            <w:r>
+              <w:rPr>
+                <w:rFonts w:ascii="Arial" w:hAnsi="Arial" w:cs="Arial"/>
+                <w:color w:val="333333"/>
+                <w:sz w:val="21"/>
+                <w:szCs w:val="21"/>
+                <w:lang w:eastAsia="zh-CN"/>
+              </w:rPr>
+              <w:t>temperature info from SMC</w:t>
             </w:r>
           </w:p>
         </w:tc>
@@ -2072,7 +2092,7 @@
                 <w:szCs w:val="21"/>
                 <w:lang w:eastAsia="zh-CN"/>
               </w:rPr>
-              <w:t>5</w:t>
+              <w:t>3</w:t>
             </w:r>
           </w:p>
         </w:tc>
@@ -2148,7 +2168,7 @@
                 <w:szCs w:val="21"/>
                 <w:lang w:eastAsia="zh-CN"/>
               </w:rPr>
-              <w:t>Implement a function to show CPU temperature</w:t>
+              <w:t xml:space="preserve">Be able to show current Temperatures as output </w:t>
             </w:r>
           </w:p>
         </w:tc>
@@ -2226,7 +2246,7 @@
                 <w:szCs w:val="21"/>
                 <w:lang w:eastAsia="zh-CN"/>
               </w:rPr>
-              <w:t>5</w:t>
+              <w:t>3</w:t>
             </w:r>
           </w:p>
         </w:tc>
@@ -2314,17 +2334,16 @@
               </w:rPr>
               <w:t>simple user input</w:t>
             </w:r>
-          </w:p>
-          <w:p>
-            <w:pPr>
-              <w:rPr>
-                <w:rFonts w:ascii="Arial" w:hAnsi="Arial" w:cs="Arial"/>
-                <w:color w:val="333333"/>
-                <w:sz w:val="21"/>
-                <w:szCs w:val="21"/>
-                <w:lang w:eastAsia="zh-CN"/>
-              </w:rPr>
-            </w:pPr>
+            <w:r>
+              <w:rPr>
+                <w:rFonts w:ascii="Arial" w:hAnsi="Arial" w:cs="Arial"/>
+                <w:color w:val="333333"/>
+                <w:sz w:val="21"/>
+                <w:szCs w:val="21"/>
+                <w:lang w:eastAsia="zh-CN"/>
+              </w:rPr>
+              <w:t xml:space="preserve"> (User should be able to choose which hardware’s temperature to show)</w:t>
+            </w:r>
           </w:p>
         </w:tc>
       </w:tr>
@@ -2363,45 +2382,45 @@
                 <w:szCs w:val="21"/>
                 <w:lang w:eastAsia="zh-CN"/>
               </w:rPr>
-              <w:t>Testing 1</w:t>
-            </w:r>
-          </w:p>
-        </w:tc>
-        <w:tc>
-          <w:tcPr>
-            <w:tcW w:w="0" w:type="auto"/>
-            <w:tcBorders>
-              <w:top w:val="single" w:sz="6" w:space="0" w:color="DDDDDD"/>
-              <w:left w:val="single" w:sz="6" w:space="0" w:color="DDDDDD"/>
-              <w:bottom w:val="single" w:sz="6" w:space="0" w:color="DDDDDD"/>
-              <w:right w:val="single" w:sz="6" w:space="0" w:color="DDDDDD"/>
-            </w:tcBorders>
-            <w:tcMar>
-              <w:top w:w="105" w:type="dxa"/>
-              <w:left w:w="150" w:type="dxa"/>
-              <w:bottom w:w="105" w:type="dxa"/>
-              <w:right w:w="150" w:type="dxa"/>
-            </w:tcMar>
-          </w:tcPr>
-          <w:p>
-            <w:pPr>
-              <w:rPr>
-                <w:rFonts w:ascii="Arial" w:hAnsi="Arial" w:cs="Arial"/>
-                <w:color w:val="333333"/>
-                <w:sz w:val="21"/>
-                <w:szCs w:val="21"/>
-                <w:lang w:eastAsia="zh-CN"/>
-              </w:rPr>
-            </w:pPr>
-            <w:r>
-              <w:rPr>
-                <w:rFonts w:ascii="Arial" w:hAnsi="Arial" w:cs="Arial"/>
-                <w:color w:val="333333"/>
-                <w:sz w:val="21"/>
-                <w:szCs w:val="21"/>
-                <w:lang w:eastAsia="zh-CN"/>
-              </w:rPr>
-              <w:t>5</w:t>
+              <w:t>Functionality 5</w:t>
+            </w:r>
+          </w:p>
+        </w:tc>
+        <w:tc>
+          <w:tcPr>
+            <w:tcW w:w="0" w:type="auto"/>
+            <w:tcBorders>
+              <w:top w:val="single" w:sz="6" w:space="0" w:color="DDDDDD"/>
+              <w:left w:val="single" w:sz="6" w:space="0" w:color="DDDDDD"/>
+              <w:bottom w:val="single" w:sz="6" w:space="0" w:color="DDDDDD"/>
+              <w:right w:val="single" w:sz="6" w:space="0" w:color="DDDDDD"/>
+            </w:tcBorders>
+            <w:tcMar>
+              <w:top w:w="105" w:type="dxa"/>
+              <w:left w:w="150" w:type="dxa"/>
+              <w:bottom w:w="105" w:type="dxa"/>
+              <w:right w:w="150" w:type="dxa"/>
+            </w:tcMar>
+          </w:tcPr>
+          <w:p>
+            <w:pPr>
+              <w:rPr>
+                <w:rFonts w:ascii="Arial" w:hAnsi="Arial" w:cs="Arial"/>
+                <w:color w:val="333333"/>
+                <w:sz w:val="21"/>
+                <w:szCs w:val="21"/>
+                <w:lang w:eastAsia="zh-CN"/>
+              </w:rPr>
+            </w:pPr>
+            <w:r>
+              <w:rPr>
+                <w:rFonts w:ascii="Arial" w:hAnsi="Arial" w:cs="Arial"/>
+                <w:color w:val="333333"/>
+                <w:sz w:val="21"/>
+                <w:szCs w:val="21"/>
+                <w:lang w:eastAsia="zh-CN"/>
+              </w:rPr>
+              <w:t>4</w:t>
             </w:r>
           </w:p>
         </w:tc>
@@ -2477,10 +2496,194 @@
                 <w:szCs w:val="21"/>
                 <w:lang w:eastAsia="zh-CN"/>
               </w:rPr>
-              <w:t>Temperature is in a reasonable range, it should go up when workload increases.</w:t>
+              <w:t>Handle flags input by user in a way such that it would be easy</w:t>
             </w:r>
             <w:bookmarkStart w:id="0" w:name="_GoBack"/>
             <w:bookmarkEnd w:id="0"/>
+            <w:r>
+              <w:rPr>
+                <w:rFonts w:ascii="Arial" w:hAnsi="Arial" w:cs="Arial"/>
+                <w:color w:val="333333"/>
+                <w:sz w:val="21"/>
+                <w:szCs w:val="21"/>
+                <w:lang w:eastAsia="zh-CN"/>
+              </w:rPr>
+              <w:t xml:space="preserve"> to add more options later.</w:t>
+            </w:r>
+          </w:p>
+        </w:tc>
+      </w:tr>
+      <w:tr>
+        <w:tc>
+          <w:tcPr>
+            <w:tcW w:w="0" w:type="auto"/>
+            <w:tcBorders>
+              <w:top w:val="single" w:sz="6" w:space="0" w:color="DDDDDD"/>
+              <w:left w:val="single" w:sz="6" w:space="0" w:color="DDDDDD"/>
+              <w:bottom w:val="single" w:sz="6" w:space="0" w:color="DDDDDD"/>
+              <w:right w:val="single" w:sz="6" w:space="0" w:color="DDDDDD"/>
+            </w:tcBorders>
+            <w:tcMar>
+              <w:top w:w="105" w:type="dxa"/>
+              <w:left w:w="150" w:type="dxa"/>
+              <w:bottom w:w="105" w:type="dxa"/>
+              <w:right w:w="150" w:type="dxa"/>
+            </w:tcMar>
+          </w:tcPr>
+          <w:p>
+            <w:pPr>
+              <w:rPr>
+                <w:rFonts w:ascii="Arial" w:hAnsi="Arial" w:cs="Arial"/>
+                <w:color w:val="333333"/>
+                <w:sz w:val="21"/>
+                <w:szCs w:val="21"/>
+                <w:lang w:eastAsia="zh-CN"/>
+              </w:rPr>
+            </w:pPr>
+            <w:r>
+              <w:rPr>
+                <w:rFonts w:ascii="Arial" w:hAnsi="Arial" w:cs="Arial"/>
+                <w:color w:val="333333"/>
+                <w:sz w:val="21"/>
+                <w:szCs w:val="21"/>
+                <w:lang w:eastAsia="zh-CN"/>
+              </w:rPr>
+              <w:t>Testing 1</w:t>
+            </w:r>
+          </w:p>
+        </w:tc>
+        <w:tc>
+          <w:tcPr>
+            <w:tcW w:w="0" w:type="auto"/>
+            <w:tcBorders>
+              <w:top w:val="single" w:sz="6" w:space="0" w:color="DDDDDD"/>
+              <w:left w:val="single" w:sz="6" w:space="0" w:color="DDDDDD"/>
+              <w:bottom w:val="single" w:sz="6" w:space="0" w:color="DDDDDD"/>
+              <w:right w:val="single" w:sz="6" w:space="0" w:color="DDDDDD"/>
+            </w:tcBorders>
+            <w:tcMar>
+              <w:top w:w="105" w:type="dxa"/>
+              <w:left w:w="150" w:type="dxa"/>
+              <w:bottom w:w="105" w:type="dxa"/>
+              <w:right w:w="150" w:type="dxa"/>
+            </w:tcMar>
+          </w:tcPr>
+          <w:p>
+            <w:pPr>
+              <w:rPr>
+                <w:rFonts w:ascii="Arial" w:hAnsi="Arial" w:cs="Arial"/>
+                <w:color w:val="333333"/>
+                <w:sz w:val="21"/>
+                <w:szCs w:val="21"/>
+                <w:lang w:eastAsia="zh-CN"/>
+              </w:rPr>
+            </w:pPr>
+            <w:r>
+              <w:rPr>
+                <w:rFonts w:ascii="Arial" w:hAnsi="Arial" w:cs="Arial"/>
+                <w:color w:val="333333"/>
+                <w:sz w:val="21"/>
+                <w:szCs w:val="21"/>
+                <w:lang w:eastAsia="zh-CN"/>
+              </w:rPr>
+              <w:t>5</w:t>
+            </w:r>
+          </w:p>
+        </w:tc>
+        <w:tc>
+          <w:tcPr>
+            <w:tcW w:w="0" w:type="auto"/>
+            <w:tcBorders>
+              <w:top w:val="single" w:sz="6" w:space="0" w:color="DDDDDD"/>
+              <w:left w:val="single" w:sz="6" w:space="0" w:color="DDDDDD"/>
+              <w:bottom w:val="single" w:sz="6" w:space="0" w:color="DDDDDD"/>
+              <w:right w:val="single" w:sz="6" w:space="0" w:color="DDDDDD"/>
+            </w:tcBorders>
+            <w:tcMar>
+              <w:top w:w="105" w:type="dxa"/>
+              <w:left w:w="150" w:type="dxa"/>
+              <w:bottom w:w="105" w:type="dxa"/>
+              <w:right w:w="150" w:type="dxa"/>
+            </w:tcMar>
+          </w:tcPr>
+          <w:p>
+            <w:pPr>
+              <w:rPr>
+                <w:rFonts w:ascii="Arial" w:hAnsi="Arial" w:cs="Arial"/>
+                <w:color w:val="333333"/>
+                <w:sz w:val="21"/>
+                <w:szCs w:val="21"/>
+                <w:lang w:eastAsia="zh-CN"/>
+              </w:rPr>
+            </w:pPr>
+            <w:r>
+              <w:rPr>
+                <w:rFonts w:ascii="Arial" w:hAnsi="Arial" w:cs="Arial"/>
+                <w:color w:val="333333"/>
+                <w:sz w:val="21"/>
+                <w:szCs w:val="21"/>
+                <w:lang w:eastAsia="zh-CN"/>
+              </w:rPr>
+              <w:t>0-2</w:t>
+            </w:r>
+          </w:p>
+        </w:tc>
+        <w:tc>
+          <w:tcPr>
+            <w:tcW w:w="0" w:type="auto"/>
+            <w:tcBorders>
+              <w:top w:val="single" w:sz="6" w:space="0" w:color="DDDDDD"/>
+              <w:left w:val="single" w:sz="6" w:space="0" w:color="DDDDDD"/>
+              <w:bottom w:val="single" w:sz="6" w:space="0" w:color="DDDDDD"/>
+              <w:right w:val="single" w:sz="6" w:space="0" w:color="DDDDDD"/>
+            </w:tcBorders>
+            <w:tcMar>
+              <w:top w:w="105" w:type="dxa"/>
+              <w:left w:w="150" w:type="dxa"/>
+              <w:bottom w:w="105" w:type="dxa"/>
+              <w:right w:w="150" w:type="dxa"/>
+            </w:tcMar>
+          </w:tcPr>
+          <w:p>
+            <w:pPr>
+              <w:rPr>
+                <w:rFonts w:ascii="Arial" w:hAnsi="Arial" w:cs="Arial"/>
+                <w:color w:val="333333"/>
+                <w:sz w:val="21"/>
+                <w:szCs w:val="21"/>
+                <w:lang w:eastAsia="zh-CN"/>
+              </w:rPr>
+            </w:pPr>
+            <w:r>
+              <w:rPr>
+                <w:rFonts w:ascii="Arial" w:hAnsi="Arial" w:cs="Arial"/>
+                <w:color w:val="333333"/>
+                <w:sz w:val="21"/>
+                <w:szCs w:val="21"/>
+                <w:lang w:eastAsia="zh-CN"/>
+              </w:rPr>
+              <w:t>Temperature</w:t>
+            </w:r>
+            <w:r>
+              <w:rPr>
+                <w:rFonts w:ascii="Arial" w:hAnsi="Arial" w:cs="Arial"/>
+                <w:color w:val="333333"/>
+                <w:sz w:val="21"/>
+                <w:szCs w:val="21"/>
+                <w:lang w:eastAsia="zh-CN"/>
+              </w:rPr>
+              <w:t>s are</w:t>
+            </w:r>
+            <w:r>
+              <w:rPr>
+                <w:rFonts w:ascii="Arial" w:hAnsi="Arial" w:cs="Arial"/>
+                <w:color w:val="333333"/>
+                <w:sz w:val="21"/>
+                <w:szCs w:val="21"/>
+                <w:lang w:eastAsia="zh-CN"/>
+              </w:rPr>
+              <w:t xml:space="preserve"> in a reasonable range, it should go up when workload increases.</w:t>
+            </w:r>
           </w:p>
         </w:tc>
       </w:tr>

</xml_diff>